<commit_message>
first amendment pushed from docassemble playground
</commit_message>
<xml_diff>
--- a/docassemble/MotionTutorial/data/templates/Motion to Dismiss-Original.docx
+++ b/docassemble/MotionTutorial/data/templates/Motion to Dismiss-Original.docx
@@ -42,6 +42,17 @@
         <w:br/>
         <w:t>TRIAL COURT</w:t>
       </w:r>
+      <w:r>
+        <w:rPr>
+          <w:rFonts w:ascii="Garamond" w:hAnsi="Garamond"/>
+          <w:b/>
+          <w:smallCaps/>
+          <w:color w:val="000000"/>
+        </w:rPr>
+        <w:t xml:space="preserve"> (Hello World!)</w:t>
+      </w:r>
+      <w:bookmarkStart w:id="0" w:name="_GoBack"/>
+      <w:bookmarkEnd w:id="0"/>
     </w:p>
     <w:p>
       <w:pPr>
@@ -60,13 +71,8 @@
         <w:contextualSpacing/>
       </w:pPr>
       <w:r>
-        <w:t xml:space="preserve">Orange, </w:t>
-      </w:r>
-      <w:proofErr w:type="spellStart"/>
-      <w:r>
-        <w:t>ss</w:t>
-      </w:r>
-      <w:proofErr w:type="spellEnd"/>
+        <w:t>Orange, ss</w:t>
+      </w:r>
       <w:r>
         <w:tab/>
         <w:t xml:space="preserve">Culver </w:t>
@@ -74,8 +80,6 @@
       <w:r>
         <w:t xml:space="preserve">District </w:t>
       </w:r>
-      <w:bookmarkStart w:id="0" w:name="_GoBack"/>
-      <w:bookmarkEnd w:id="0"/>
       <w:r>
         <w:t>Court</w:t>
       </w:r>

</xml_diff>